<commit_message>
Added code design guidelines and added ideas for the core design.
</commit_message>
<xml_diff>
--- a/doc/Apollo design guidelines.docx
+++ b/doc/Apollo design guidelines.docx
@@ -89,7 +89,7 @@
           <w:rPr>
             <w:noProof/>
           </w:rPr>
-          <w:t>Sunday, 6 July 2008</w:t>
+          <w:t>Sunday, 30 November 2008</w:t>
         </w:r>
       </w:fldSimple>
     </w:p>
@@ -108,38 +108,20 @@
       </w:r>
       <w:r>
         <w:tab/>
-        <w:t xml:space="preserve">P. van </w:t>
-      </w:r>
-      <w:proofErr w:type="spellStart"/>
-      <w:r>
-        <w:t>der</w:t>
-      </w:r>
-      <w:proofErr w:type="spellEnd"/>
-      <w:r>
-        <w:t xml:space="preserve"> </w:t>
-      </w:r>
-      <w:proofErr w:type="spellStart"/>
-      <w:r>
-        <w:t>Velde</w:t>
-      </w:r>
-      <w:proofErr w:type="spellEnd"/>
-    </w:p>
-    <w:p/>
-    <w:p>
-      <w:pPr>
-        <w:pStyle w:val="ListParagraph"/>
-        <w:numPr>
-          <w:ilvl w:val="0"/>
-          <w:numId w:val="1"/>
-        </w:numPr>
-      </w:pPr>
-      <w:proofErr w:type="spellStart"/>
-      <w:r>
-        <w:t>Collection.Remove</w:t>
-      </w:r>
-      <w:proofErr w:type="spellEnd"/>
-      <w:r>
-        <w:t>, should this return a Boolean indicating if remove was successful?</w:t>
+        <w:t>P. van der Velde</w:t>
+      </w:r>
+    </w:p>
+    <w:p/>
+    <w:p>
+      <w:pPr>
+        <w:pStyle w:val="ListParagraph"/>
+        <w:numPr>
+          <w:ilvl w:val="0"/>
+          <w:numId w:val="1"/>
+        </w:numPr>
+      </w:pPr>
+      <w:r>
+        <w:t>Collection.Remove, should this return a Boolean indicating if remove was successful?</w:t>
       </w:r>
     </w:p>
     <w:p>
@@ -187,37 +169,426 @@
         </w:numPr>
       </w:pPr>
       <w:r>
-        <w:t xml:space="preserve">Throw exception if a member cannot live up to the design contract (i.e. can’t do </w:t>
-      </w:r>
-      <w:proofErr w:type="spellStart"/>
-      <w:r>
-        <w:t>it’s</w:t>
-      </w:r>
-      <w:proofErr w:type="spellEnd"/>
-      <w:r>
-        <w:t xml:space="preserve"> job)</w:t>
-      </w:r>
-    </w:p>
-    <w:p>
-      <w:pPr>
-        <w:pStyle w:val="ListParagraph"/>
-        <w:numPr>
-          <w:ilvl w:val="0"/>
-          <w:numId w:val="1"/>
-        </w:numPr>
-      </w:pPr>
-      <w:r>
-        <w:t xml:space="preserve">Collections always have to be </w:t>
-      </w:r>
-      <w:proofErr w:type="spellStart"/>
-      <w:r>
-        <w:t>IEnumerable</w:t>
-      </w:r>
-      <w:proofErr w:type="spellEnd"/>
-    </w:p>
-    <w:p>
-      <w:r>
-        <w:br w:type="page"/>
+        <w:t>Throw exception if a member cannot live up to the design contract (i.e. can’t do it’s job)</w:t>
+      </w:r>
+    </w:p>
+    <w:p>
+      <w:pPr>
+        <w:pStyle w:val="ListParagraph"/>
+        <w:numPr>
+          <w:ilvl w:val="0"/>
+          <w:numId w:val="1"/>
+        </w:numPr>
+      </w:pPr>
+      <w:r>
+        <w:t>Collections always have to be IEnumerable</w:t>
+      </w:r>
+    </w:p>
+    <w:p/>
+    <w:p/>
+    <w:p/>
+    <w:p>
+      <w:pPr>
+        <w:rPr>
+          <w:rFonts w:eastAsia="Times New Roman" w:cs="Helvetica"/>
+          <w:color w:val="000000"/>
+          <w:lang w:eastAsia="en-NZ"/>
+        </w:rPr>
+      </w:pPr>
+      <w:r>
+        <w:rPr>
+          <w:rFonts w:eastAsia="Times New Roman" w:cs="Helvetica"/>
+          <w:color w:val="000000"/>
+          <w:lang w:eastAsia="en-NZ"/>
+        </w:rPr>
+        <w:t>As a good citizen, I...</w:t>
+      </w:r>
+    </w:p>
+    <w:p>
+      <w:pPr>
+        <w:pStyle w:val="ListParagraph"/>
+        <w:numPr>
+          <w:ilvl w:val="0"/>
+          <w:numId w:val="1"/>
+        </w:numPr>
+        <w:rPr>
+          <w:rFonts w:eastAsia="Times New Roman" w:cs="Helvetica"/>
+          <w:color w:val="000000"/>
+          <w:lang w:eastAsia="en-NZ"/>
+        </w:rPr>
+      </w:pPr>
+      <w:r>
+        <w:rPr>
+          <w:rFonts w:eastAsia="Times New Roman" w:cs="Helvetica"/>
+          <w:color w:val="000000"/>
+          <w:lang w:eastAsia="en-NZ"/>
+        </w:rPr>
+        <w:t>Keep a consistent state at all times - init() or populate() is a code smell.</w:t>
+      </w:r>
+    </w:p>
+    <w:p>
+      <w:pPr>
+        <w:pStyle w:val="ListParagraph"/>
+        <w:numPr>
+          <w:ilvl w:val="0"/>
+          <w:numId w:val="1"/>
+        </w:numPr>
+        <w:rPr>
+          <w:rFonts w:eastAsia="Times New Roman" w:cs="Helvetica"/>
+          <w:color w:val="000000"/>
+          <w:lang w:eastAsia="en-NZ"/>
+        </w:rPr>
+      </w:pPr>
+      <w:r>
+        <w:rPr>
+          <w:rFonts w:eastAsia="Times New Roman" w:cs="Helvetica"/>
+          <w:color w:val="000000"/>
+          <w:lang w:eastAsia="en-NZ"/>
+        </w:rPr>
+        <w:t>Have no static fields or methods</w:t>
+      </w:r>
+    </w:p>
+    <w:p>
+      <w:pPr>
+        <w:pStyle w:val="ListParagraph"/>
+        <w:numPr>
+          <w:ilvl w:val="0"/>
+          <w:numId w:val="1"/>
+        </w:numPr>
+        <w:rPr>
+          <w:rFonts w:eastAsia="Times New Roman" w:cs="Helvetica"/>
+          <w:color w:val="000000"/>
+          <w:lang w:eastAsia="en-NZ"/>
+        </w:rPr>
+      </w:pPr>
+      <w:r>
+        <w:rPr>
+          <w:rFonts w:eastAsia="Times New Roman" w:cs="Helvetica"/>
+          <w:color w:val="000000"/>
+          <w:lang w:eastAsia="en-NZ"/>
+        </w:rPr>
+        <w:t>Never expect or return null.</w:t>
+      </w:r>
+    </w:p>
+    <w:p>
+      <w:pPr>
+        <w:pStyle w:val="ListParagraph"/>
+        <w:numPr>
+          <w:ilvl w:val="0"/>
+          <w:numId w:val="1"/>
+        </w:numPr>
+        <w:rPr>
+          <w:rFonts w:eastAsia="Times New Roman" w:cs="Helvetica"/>
+          <w:color w:val="000000"/>
+          <w:lang w:eastAsia="en-NZ"/>
+        </w:rPr>
+      </w:pPr>
+      <w:r>
+        <w:rPr>
+          <w:rFonts w:eastAsia="Times New Roman" w:cs="Helvetica"/>
+          <w:color w:val="000000"/>
+          <w:lang w:eastAsia="en-NZ"/>
+        </w:rPr>
+        <w:t>FailFast - even when constructing.</w:t>
+      </w:r>
+    </w:p>
+    <w:p>
+      <w:pPr>
+        <w:pStyle w:val="ListParagraph"/>
+        <w:numPr>
+          <w:ilvl w:val="0"/>
+          <w:numId w:val="1"/>
+        </w:numPr>
+        <w:rPr>
+          <w:rFonts w:eastAsia="Times New Roman" w:cs="Helvetica"/>
+          <w:color w:val="000000"/>
+          <w:lang w:eastAsia="en-NZ"/>
+        </w:rPr>
+      </w:pPr>
+      <w:r>
+        <w:rPr>
+          <w:rFonts w:eastAsia="Times New Roman" w:cs="Helvetica"/>
+          <w:color w:val="000000"/>
+          <w:lang w:eastAsia="en-NZ"/>
+        </w:rPr>
+        <w:t>Am Easy to test- all dependent object I use can be passed to me, often in my constructor (typically as </w:t>
+      </w:r>
+      <w:hyperlink r:id="rId5" w:tooltip="Mock Objects" w:history="1">
+        <w:r>
+          <w:rPr>
+            <w:rFonts w:eastAsia="Times New Roman" w:cs="Helvetica"/>
+            <w:color w:val="003366"/>
+            <w:u w:val="single"/>
+            <w:lang w:eastAsia="en-NZ"/>
+          </w:rPr>
+          <w:t>Mock Objects</w:t>
+        </w:r>
+      </w:hyperlink>
+      <w:r>
+        <w:rPr>
+          <w:rFonts w:eastAsia="Times New Roman" w:cs="Helvetica"/>
+          <w:color w:val="000000"/>
+          <w:lang w:eastAsia="en-NZ"/>
+        </w:rPr>
+        <w:t>).</w:t>
+      </w:r>
+    </w:p>
+    <w:p>
+      <w:pPr>
+        <w:pStyle w:val="ListParagraph"/>
+        <w:numPr>
+          <w:ilvl w:val="0"/>
+          <w:numId w:val="1"/>
+        </w:numPr>
+        <w:rPr>
+          <w:rFonts w:eastAsia="Times New Roman" w:cs="Helvetica"/>
+          <w:color w:val="000000"/>
+          <w:lang w:eastAsia="en-NZ"/>
+        </w:rPr>
+      </w:pPr>
+      <w:r>
+        <w:rPr>
+          <w:rFonts w:eastAsia="Times New Roman" w:cs="Helvetica"/>
+          <w:color w:val="000000"/>
+          <w:lang w:eastAsia="en-NZ"/>
+        </w:rPr>
+        <w:t>Accept dependent object that can easily be substituted with Mock Objects (I don't use </w:t>
+      </w:r>
+      <w:hyperlink r:id="rId6" w:tooltip="Concrete Class Dependency" w:history="1">
+        <w:r>
+          <w:rPr>
+            <w:rFonts w:eastAsia="Times New Roman" w:cs="Helvetica"/>
+            <w:color w:val="003366"/>
+            <w:u w:val="single"/>
+            <w:lang w:eastAsia="en-NZ"/>
+          </w:rPr>
+          <w:t>Concrete Class Dependency</w:t>
+        </w:r>
+      </w:hyperlink>
+      <w:r>
+        <w:rPr>
+          <w:rFonts w:eastAsia="Times New Roman" w:cs="Helvetica"/>
+          <w:color w:val="000000"/>
+          <w:lang w:eastAsia="en-NZ"/>
+        </w:rPr>
+        <w:t>).</w:t>
+      </w:r>
+    </w:p>
+    <w:p>
+      <w:pPr>
+        <w:pStyle w:val="ListParagraph"/>
+        <w:numPr>
+          <w:ilvl w:val="0"/>
+          <w:numId w:val="1"/>
+        </w:numPr>
+        <w:rPr>
+          <w:rFonts w:eastAsia="Times New Roman" w:cs="Helvetica"/>
+          <w:color w:val="000000"/>
+          <w:lang w:eastAsia="en-NZ"/>
+        </w:rPr>
+      </w:pPr>
+      <w:r>
+        <w:rPr>
+          <w:rFonts w:eastAsia="Times New Roman" w:cs="Helvetica"/>
+          <w:color w:val="000000"/>
+          <w:lang w:eastAsia="en-NZ"/>
+        </w:rPr>
+        <w:t>Chain multiple constructors to a common place (using this(...)).</w:t>
+      </w:r>
+    </w:p>
+    <w:p>
+      <w:pPr>
+        <w:pStyle w:val="ListParagraph"/>
+        <w:numPr>
+          <w:ilvl w:val="0"/>
+          <w:numId w:val="1"/>
+        </w:numPr>
+        <w:rPr>
+          <w:rFonts w:eastAsia="Times New Roman" w:cs="Helvetica"/>
+          <w:color w:val="000000"/>
+          <w:lang w:eastAsia="en-NZ"/>
+        </w:rPr>
+      </w:pPr>
+      <w:r>
+        <w:rPr>
+          <w:rFonts w:eastAsia="Times New Roman" w:cs="Helvetica"/>
+          <w:color w:val="000000"/>
+          <w:lang w:eastAsia="en-NZ"/>
+        </w:rPr>
+        <w:t>Always define hashCode() alongside equals()</w:t>
+      </w:r>
+    </w:p>
+    <w:p>
+      <w:pPr>
+        <w:pStyle w:val="ListParagraph"/>
+        <w:numPr>
+          <w:ilvl w:val="0"/>
+          <w:numId w:val="1"/>
+        </w:numPr>
+        <w:rPr>
+          <w:rFonts w:eastAsia="Times New Roman" w:cs="Helvetica"/>
+          <w:color w:val="000000"/>
+          <w:lang w:eastAsia="en-NZ"/>
+        </w:rPr>
+      </w:pPr>
+      <w:r>
+        <w:rPr>
+          <w:rFonts w:eastAsia="Times New Roman" w:cs="Helvetica"/>
+          <w:color w:val="000000"/>
+          <w:lang w:eastAsia="en-NZ"/>
+        </w:rPr>
+        <w:t>Prefer immutable value objects that I can easily throw away.</w:t>
+      </w:r>
+    </w:p>
+    <w:p>
+      <w:pPr>
+        <w:pStyle w:val="ListParagraph"/>
+        <w:numPr>
+          <w:ilvl w:val="0"/>
+          <w:numId w:val="1"/>
+        </w:numPr>
+        <w:rPr>
+          <w:rFonts w:eastAsia="Times New Roman" w:cs="Helvetica"/>
+          <w:color w:val="000000"/>
+          <w:lang w:eastAsia="en-NZ"/>
+        </w:rPr>
+      </w:pPr>
+      <w:r>
+        <w:rPr>
+          <w:rFonts w:eastAsia="Times New Roman" w:cs="Helvetica"/>
+          <w:color w:val="000000"/>
+          <w:lang w:eastAsia="en-NZ"/>
+        </w:rPr>
+        <w:t>Have a special value for 'nothing' - e.g. Collections.EMPTY_SET.</w:t>
+      </w:r>
+    </w:p>
+    <w:p>
+      <w:pPr>
+        <w:pStyle w:val="ListParagraph"/>
+        <w:numPr>
+          <w:ilvl w:val="0"/>
+          <w:numId w:val="1"/>
+        </w:numPr>
+        <w:rPr>
+          <w:rFonts w:eastAsia="Times New Roman" w:cs="Helvetica"/>
+          <w:color w:val="000000"/>
+          <w:lang w:eastAsia="en-NZ"/>
+        </w:rPr>
+      </w:pPr>
+      <w:r>
+        <w:rPr>
+          <w:rFonts w:eastAsia="Times New Roman" w:cs="Helvetica"/>
+          <w:color w:val="000000"/>
+          <w:lang w:eastAsia="en-NZ"/>
+        </w:rPr>
+        <w:t>Raise checked exceptions when the caller asked for something unreasonable - e.g. open a non-existant file.</w:t>
+      </w:r>
+    </w:p>
+    <w:p>
+      <w:pPr>
+        <w:pStyle w:val="ListParagraph"/>
+        <w:numPr>
+          <w:ilvl w:val="0"/>
+          <w:numId w:val="1"/>
+        </w:numPr>
+        <w:rPr>
+          <w:rFonts w:eastAsia="Times New Roman" w:cs="Helvetica"/>
+          <w:color w:val="000000"/>
+          <w:lang w:eastAsia="en-NZ"/>
+        </w:rPr>
+      </w:pPr>
+      <w:r>
+        <w:rPr>
+          <w:rFonts w:eastAsia="Times New Roman" w:cs="Helvetica"/>
+          <w:color w:val="000000"/>
+          <w:lang w:eastAsia="en-NZ"/>
+        </w:rPr>
+        <w:t>Raise unchecked exceptions when I can't do something reasonable that the caller asked of me - e.g. disk error when reading from an opened file.</w:t>
+      </w:r>
+    </w:p>
+    <w:p>
+      <w:pPr>
+        <w:pStyle w:val="ListParagraph"/>
+        <w:numPr>
+          <w:ilvl w:val="0"/>
+          <w:numId w:val="1"/>
+        </w:numPr>
+        <w:rPr>
+          <w:rFonts w:eastAsia="Times New Roman" w:cs="Helvetica"/>
+          <w:color w:val="000000"/>
+          <w:lang w:eastAsia="en-NZ"/>
+        </w:rPr>
+      </w:pPr>
+      <w:r>
+        <w:rPr>
+          <w:rFonts w:eastAsia="Times New Roman" w:cs="Helvetica"/>
+          <w:color w:val="000000"/>
+          <w:lang w:eastAsia="en-NZ"/>
+        </w:rPr>
+        <w:t>Only catch exceptions that can be handled fully.</w:t>
+      </w:r>
+    </w:p>
+    <w:p>
+      <w:pPr>
+        <w:pStyle w:val="ListParagraph"/>
+        <w:numPr>
+          <w:ilvl w:val="0"/>
+          <w:numId w:val="1"/>
+        </w:numPr>
+        <w:rPr>
+          <w:rFonts w:eastAsia="Times New Roman" w:cs="Helvetica"/>
+          <w:color w:val="000000"/>
+          <w:lang w:eastAsia="en-NZ"/>
+        </w:rPr>
+      </w:pPr>
+      <w:r>
+        <w:rPr>
+          <w:rFonts w:eastAsia="Times New Roman" w:cs="Helvetica"/>
+          <w:color w:val="000000"/>
+          <w:lang w:eastAsia="en-NZ"/>
+        </w:rPr>
+        <w:t>Only log information that someone needs to see.</w:t>
+      </w:r>
+    </w:p>
+    <w:p>
+      <w:pPr>
+        <w:pStyle w:val="ListParagraph"/>
+        <w:numPr>
+          <w:ilvl w:val="0"/>
+          <w:numId w:val="1"/>
+        </w:numPr>
+        <w:rPr>
+          <w:rFonts w:eastAsia="Times New Roman" w:cs="Helvetica"/>
+          <w:color w:val="000000"/>
+          <w:lang w:eastAsia="en-NZ"/>
+        </w:rPr>
+      </w:pPr>
+      <w:r>
+        <w:rPr>
+          <w:rFonts w:eastAsia="Times New Roman" w:cs="Helvetica"/>
+          <w:color w:val="000000"/>
+          <w:lang w:eastAsia="en-NZ"/>
+        </w:rPr>
+        <w:t>Classes that are designed for </w:t>
+      </w:r>
+      <w:hyperlink r:id="rId7" w:tooltip="Constructor Injection" w:history="1">
+        <w:r>
+          <w:rPr>
+            <w:rFonts w:eastAsia="Times New Roman" w:cs="Helvetica"/>
+            <w:color w:val="003366"/>
+            <w:u w:val="single"/>
+            <w:lang w:eastAsia="en-NZ"/>
+          </w:rPr>
+          <w:t>Constructor Injection</w:t>
+        </w:r>
+      </w:hyperlink>
+      <w:r>
+        <w:rPr>
+          <w:rFonts w:eastAsia="Times New Roman" w:cs="Helvetica"/>
+          <w:color w:val="000000"/>
+          <w:lang w:eastAsia="en-NZ"/>
+        </w:rPr>
+        <w:t> are better citizens than those that are not.</w:t>
       </w:r>
     </w:p>
     <w:p/>
@@ -345,8 +716,160 @@
       </w:rPr>
     </w:lvl>
   </w:abstractNum>
+  <w:abstractNum w:abstractNumId="1">
+    <w:nsid w:val="7C841EF7"/>
+    <w:multiLevelType w:val="multilevel"/>
+    <w:tmpl w:val="413E4AE4"/>
+    <w:lvl w:ilvl="0">
+      <w:start w:val="1"/>
+      <w:numFmt w:val="bullet"/>
+      <w:lvlText w:val=""/>
+      <w:lvlJc w:val="left"/>
+      <w:pPr>
+        <w:tabs>
+          <w:tab w:val="num" w:pos="720"/>
+        </w:tabs>
+        <w:ind w:left="720" w:hanging="360"/>
+      </w:pPr>
+      <w:rPr>
+        <w:rFonts w:ascii="Symbol" w:hAnsi="Symbol" w:hint="default"/>
+        <w:sz w:val="20"/>
+      </w:rPr>
+    </w:lvl>
+    <w:lvl w:ilvl="1" w:tentative="1">
+      <w:start w:val="1"/>
+      <w:numFmt w:val="bullet"/>
+      <w:lvlText w:val=""/>
+      <w:lvlJc w:val="left"/>
+      <w:pPr>
+        <w:tabs>
+          <w:tab w:val="num" w:pos="1440"/>
+        </w:tabs>
+        <w:ind w:left="1440" w:hanging="360"/>
+      </w:pPr>
+      <w:rPr>
+        <w:rFonts w:ascii="Symbol" w:hAnsi="Symbol" w:hint="default"/>
+        <w:sz w:val="20"/>
+      </w:rPr>
+    </w:lvl>
+    <w:lvl w:ilvl="2" w:tentative="1">
+      <w:start w:val="1"/>
+      <w:numFmt w:val="bullet"/>
+      <w:lvlText w:val=""/>
+      <w:lvlJc w:val="left"/>
+      <w:pPr>
+        <w:tabs>
+          <w:tab w:val="num" w:pos="2160"/>
+        </w:tabs>
+        <w:ind w:left="2160" w:hanging="360"/>
+      </w:pPr>
+      <w:rPr>
+        <w:rFonts w:ascii="Symbol" w:hAnsi="Symbol" w:hint="default"/>
+        <w:sz w:val="20"/>
+      </w:rPr>
+    </w:lvl>
+    <w:lvl w:ilvl="3" w:tentative="1">
+      <w:start w:val="1"/>
+      <w:numFmt w:val="bullet"/>
+      <w:lvlText w:val=""/>
+      <w:lvlJc w:val="left"/>
+      <w:pPr>
+        <w:tabs>
+          <w:tab w:val="num" w:pos="2880"/>
+        </w:tabs>
+        <w:ind w:left="2880" w:hanging="360"/>
+      </w:pPr>
+      <w:rPr>
+        <w:rFonts w:ascii="Symbol" w:hAnsi="Symbol" w:hint="default"/>
+        <w:sz w:val="20"/>
+      </w:rPr>
+    </w:lvl>
+    <w:lvl w:ilvl="4" w:tentative="1">
+      <w:start w:val="1"/>
+      <w:numFmt w:val="bullet"/>
+      <w:lvlText w:val=""/>
+      <w:lvlJc w:val="left"/>
+      <w:pPr>
+        <w:tabs>
+          <w:tab w:val="num" w:pos="3600"/>
+        </w:tabs>
+        <w:ind w:left="3600" w:hanging="360"/>
+      </w:pPr>
+      <w:rPr>
+        <w:rFonts w:ascii="Symbol" w:hAnsi="Symbol" w:hint="default"/>
+        <w:sz w:val="20"/>
+      </w:rPr>
+    </w:lvl>
+    <w:lvl w:ilvl="5" w:tentative="1">
+      <w:start w:val="1"/>
+      <w:numFmt w:val="bullet"/>
+      <w:lvlText w:val=""/>
+      <w:lvlJc w:val="left"/>
+      <w:pPr>
+        <w:tabs>
+          <w:tab w:val="num" w:pos="4320"/>
+        </w:tabs>
+        <w:ind w:left="4320" w:hanging="360"/>
+      </w:pPr>
+      <w:rPr>
+        <w:rFonts w:ascii="Symbol" w:hAnsi="Symbol" w:hint="default"/>
+        <w:sz w:val="20"/>
+      </w:rPr>
+    </w:lvl>
+    <w:lvl w:ilvl="6" w:tentative="1">
+      <w:start w:val="1"/>
+      <w:numFmt w:val="bullet"/>
+      <w:lvlText w:val=""/>
+      <w:lvlJc w:val="left"/>
+      <w:pPr>
+        <w:tabs>
+          <w:tab w:val="num" w:pos="5040"/>
+        </w:tabs>
+        <w:ind w:left="5040" w:hanging="360"/>
+      </w:pPr>
+      <w:rPr>
+        <w:rFonts w:ascii="Symbol" w:hAnsi="Symbol" w:hint="default"/>
+        <w:sz w:val="20"/>
+      </w:rPr>
+    </w:lvl>
+    <w:lvl w:ilvl="7" w:tentative="1">
+      <w:start w:val="1"/>
+      <w:numFmt w:val="bullet"/>
+      <w:lvlText w:val=""/>
+      <w:lvlJc w:val="left"/>
+      <w:pPr>
+        <w:tabs>
+          <w:tab w:val="num" w:pos="5760"/>
+        </w:tabs>
+        <w:ind w:left="5760" w:hanging="360"/>
+      </w:pPr>
+      <w:rPr>
+        <w:rFonts w:ascii="Symbol" w:hAnsi="Symbol" w:hint="default"/>
+        <w:sz w:val="20"/>
+      </w:rPr>
+    </w:lvl>
+    <w:lvl w:ilvl="8" w:tentative="1">
+      <w:start w:val="1"/>
+      <w:numFmt w:val="bullet"/>
+      <w:lvlText w:val=""/>
+      <w:lvlJc w:val="left"/>
+      <w:pPr>
+        <w:tabs>
+          <w:tab w:val="num" w:pos="6480"/>
+        </w:tabs>
+        <w:ind w:left="6480" w:hanging="360"/>
+      </w:pPr>
+      <w:rPr>
+        <w:rFonts w:ascii="Symbol" w:hAnsi="Symbol" w:hint="default"/>
+        <w:sz w:val="20"/>
+      </w:rPr>
+    </w:lvl>
+  </w:abstractNum>
   <w:num w:numId="1">
     <w:abstractNumId w:val="0"/>
+  </w:num>
+  <w:num w:numId="2">
+    <w:abstractNumId w:val="1"/>
   </w:num>
 </w:numbering>
 </file>
@@ -703,6 +1226,40 @@
       <w:ind w:left="720"/>
       <w:contextualSpacing/>
     </w:pPr>
+  </w:style>
+  <w:style w:type="paragraph" w:styleId="NormalWeb">
+    <w:name w:val="Normal (Web)"/>
+    <w:basedOn w:val="Normal"/>
+    <w:uiPriority w:val="99"/>
+    <w:semiHidden/>
+    <w:unhideWhenUsed/>
+    <w:rsid w:val="00F8144E"/>
+    <w:pPr>
+      <w:spacing w:before="100" w:beforeAutospacing="1" w:after="100" w:afterAutospacing="1"/>
+    </w:pPr>
+    <w:rPr>
+      <w:rFonts w:ascii="Times New Roman" w:eastAsia="Times New Roman" w:hAnsi="Times New Roman" w:cs="Times New Roman"/>
+      <w:sz w:val="24"/>
+      <w:szCs w:val="24"/>
+      <w:lang w:eastAsia="en-NZ"/>
+    </w:rPr>
+  </w:style>
+  <w:style w:type="character" w:customStyle="1" w:styleId="apple-converted-space">
+    <w:name w:val="apple-converted-space"/>
+    <w:basedOn w:val="DefaultParagraphFont"/>
+    <w:rsid w:val="00F8144E"/>
+  </w:style>
+  <w:style w:type="character" w:styleId="Hyperlink">
+    <w:name w:val="Hyperlink"/>
+    <w:basedOn w:val="DefaultParagraphFont"/>
+    <w:uiPriority w:val="99"/>
+    <w:semiHidden/>
+    <w:unhideWhenUsed/>
+    <w:rsid w:val="00F8144E"/>
+    <w:rPr>
+      <w:color w:val="0000FF"/>
+      <w:u w:val="single"/>
+    </w:rPr>
   </w:style>
 </w:styles>
 </file>

</xml_diff>